<commit_message>
Delete files, centred chart, sorted legend
</commit_message>
<xml_diff>
--- a/RMarkdown/NATIONAL_STATS_SUMMARY_TEMPLATE.docx
+++ b/RMarkdown/NATIONAL_STATS_SUMMARY_TEMPLATE.docx
@@ -4,7 +4,7 @@
   <w:body>
     <w:p>
       <w:pPr>
-        <w:pStyle w:val="Heading4"/>
+        <w:pStyle w:val="centrejustified"/>
       </w:pPr>
     </w:p>
     <w:p>
@@ -2348,6 +2348,36 @@
       <w:sz w:val="24"/>
       <w:szCs w:val="22"/>
       <w:lang w:eastAsia="en-US"/>
+    </w:rPr>
+  </w:style>
+  <w:style w:type="paragraph" w:customStyle="1" w:styleId="centrejustified">
+    <w:name w:val="centre_justified"/>
+    <w:link w:val="centrejustifiedChar"/>
+    <w:qFormat/>
+    <w:rsid w:val="00CF099B"/>
+    <w:pPr>
+      <w:jc w:val="center"/>
+    </w:pPr>
+    <w:rPr>
+      <w:rFonts w:ascii="Arial" w:eastAsiaTheme="majorEastAsia" w:hAnsi="Arial" w:cstheme="majorBidi"/>
+      <w:b/>
+      <w:bCs/>
+      <w:iCs/>
+      <w:spacing w:val="-20"/>
+      <w:sz w:val="24"/>
+      <w:szCs w:val="22"/>
+      <w:lang w:eastAsia="en-US"/>
+    </w:rPr>
+  </w:style>
+  <w:style w:type="character" w:customStyle="1" w:styleId="centrejustifiedChar">
+    <w:name w:val="centre_justified Char"/>
+    <w:basedOn w:val="Heading4Char"/>
+    <w:link w:val="centrejustified"/>
+    <w:rsid w:val="00CF099B"/>
+    <w:rPr>
+      <w:b/>
+      <w:bCs/>
+      <w:iCs/>
     </w:rPr>
   </w:style>
 </w:styles>
@@ -2641,7 +2671,7 @@
 </file>
 
 <file path=customXml/itemProps1.xml><?xml version="1.0" encoding="utf-8"?>
-<ds:datastoreItem xmlns:ds="http://schemas.openxmlformats.org/officeDocument/2006/customXml" ds:itemID="{9FB53E6D-2B82-4C95-A1DA-ED0626A3C543}">
+<ds:datastoreItem xmlns:ds="http://schemas.openxmlformats.org/officeDocument/2006/customXml" ds:itemID="{F530783E-68A6-4B80-810C-2810F7EB424F}">
   <ds:schemaRefs>
     <ds:schemaRef ds:uri="http://schemas.openxmlformats.org/officeDocument/2006/bibliography"/>
   </ds:schemaRefs>

</xml_diff>